<commit_message>
Maintaining veracity of Resume
</commit_message>
<xml_diff>
--- a/Resume.docx
+++ b/Resume.docx
@@ -706,15 +706,7 @@
               <w:t>StarCraft II</w:t>
             </w:r>
             <w:r>
-              <w:t xml:space="preserve"> gameplay via </w:t>
-            </w:r>
-            <w:proofErr w:type="spellStart"/>
-            <w:r>
-              <w:t>TwitchTV</w:t>
-            </w:r>
-            <w:proofErr w:type="spellEnd"/>
-            <w:r>
-              <w:t>, cast amateur-professional tournaments</w:t>
+              <w:t xml:space="preserve"> gameplay via TwitchTV, cast amateur-professional tournaments</w:t>
             </w:r>
             <w:r>
               <w:t>,</w:t>
@@ -726,15 +718,7 @@
               <w:t>competed</w:t>
             </w:r>
             <w:r>
-              <w:t xml:space="preserve"> live in </w:t>
-            </w:r>
-            <w:proofErr w:type="spellStart"/>
-            <w:r>
-              <w:t>Cheesadelphia</w:t>
-            </w:r>
-            <w:proofErr w:type="spellEnd"/>
-            <w:r>
-              <w:t xml:space="preserve"> 4 and 6</w:t>
+              <w:t xml:space="preserve"> live in Cheesadelphia 4 and 6</w:t>
             </w:r>
             <w:r>
               <w:t xml:space="preserve">’s </w:t>
@@ -942,7 +926,7 @@
       </w:tr>
       <w:tr>
         <w:trPr>
-          <w:trHeight w:val="24"/>
+          <w:trHeight w:val="377"/>
         </w:trPr>
         <w:tc>
           <w:tcPr>
@@ -980,16 +964,19 @@
           </w:tcPr>
           <w:p>
             <w:r>
-              <w:t xml:space="preserve">Completed: Resume website. Planned: </w:t>
+              <w:t>Completed: Resume website</w:t>
             </w:r>
-            <w:proofErr w:type="spellStart"/>
             <w:r>
-              <w:t>Dubhacks</w:t>
+              <w:t xml:space="preserve">, </w:t>
             </w:r>
-            <w:proofErr w:type="spellEnd"/>
             <w:r>
-              <w:t xml:space="preserve"> 2018</w:t>
+              <w:t>Dubhacks 2018</w:t>
             </w:r>
+            <w:r>
+              <w:t>. Planned: Top-down shooter with Unreal</w:t>
+            </w:r>
+            <w:bookmarkStart w:id="0" w:name="_GoBack"/>
+            <w:bookmarkEnd w:id="0"/>
           </w:p>
         </w:tc>
       </w:tr>
@@ -998,8 +985,6 @@
       <w:pPr>
         <w:pStyle w:val="NoSpacing"/>
       </w:pPr>
-      <w:bookmarkStart w:id="0" w:name="_GoBack"/>
-      <w:bookmarkEnd w:id="0"/>
     </w:p>
     <w:sectPr>
       <w:headerReference w:type="default" r:id="rId7"/>
@@ -1181,7 +1166,7 @@
             </wp:anchor>
           </w:drawing>
         </mc:Choice>
-        <mc:Fallback xmlns:w16se="http://schemas.microsoft.com/office/word/2015/wordml/symex" xmlns:w16cid="http://schemas.microsoft.com/office/word/2016/wordml/cid" xmlns:am3d="http://schemas.microsoft.com/office/drawing/2017/model3d" xmlns:aink="http://schemas.microsoft.com/office/drawing/2016/ink" xmlns:cx8="http://schemas.microsoft.com/office/drawing/2016/5/14/chartex" xmlns:cx7="http://schemas.microsoft.com/office/drawing/2016/5/13/chartex" xmlns:cx6="http://schemas.microsoft.com/office/drawing/2016/5/12/chartex" xmlns:cx5="http://schemas.microsoft.com/office/drawing/2016/5/11/chartex" xmlns:cx4="http://schemas.microsoft.com/office/drawing/2016/5/10/chartex" xmlns:cx3="http://schemas.microsoft.com/office/drawing/2016/5/9/chartex" xmlns:cx2="http://schemas.microsoft.com/office/drawing/2015/10/21/chartex" xmlns:cx1="http://schemas.microsoft.com/office/drawing/2015/9/8/chartex" xmlns:cx="http://schemas.microsoft.com/office/drawing/2014/chartex">
+        <mc:Fallback xmlns:cx="http://schemas.microsoft.com/office/drawing/2014/chartex" xmlns:cx1="http://schemas.microsoft.com/office/drawing/2015/9/8/chartex" xmlns:cx2="http://schemas.microsoft.com/office/drawing/2015/10/21/chartex" xmlns:cx3="http://schemas.microsoft.com/office/drawing/2016/5/9/chartex" xmlns:cx4="http://schemas.microsoft.com/office/drawing/2016/5/10/chartex" xmlns:cx5="http://schemas.microsoft.com/office/drawing/2016/5/11/chartex" xmlns:cx6="http://schemas.microsoft.com/office/drawing/2016/5/12/chartex" xmlns:cx7="http://schemas.microsoft.com/office/drawing/2016/5/13/chartex" xmlns:cx8="http://schemas.microsoft.com/office/drawing/2016/5/14/chartex" xmlns:aink="http://schemas.microsoft.com/office/drawing/2016/ink" xmlns:am3d="http://schemas.microsoft.com/office/drawing/2017/model3d" xmlns:w16cid="http://schemas.microsoft.com/office/word/2016/wordml/cid" xmlns:w16se="http://schemas.microsoft.com/office/word/2015/wordml/symex">
           <w:pict>
             <v:rect w14:anchorId="07635153" id="Rectangle 2" o:spid="_x0000_s1026" alt="Single line border around page" style="position:absolute;margin-left:0;margin-top:0;width:561.6pt;height:741.6pt;z-index:251659264;visibility:visible;mso-wrap-style:square;mso-width-percent:918;mso-height-percent:937;mso-wrap-distance-left:9pt;mso-wrap-distance-top:0;mso-wrap-distance-right:9pt;mso-wrap-distance-bottom:0;mso-position-horizontal:center;mso-position-horizontal-relative:page;mso-position-vertical:center;mso-position-vertical-relative:page;mso-width-percent:918;mso-height-percent:937;mso-width-relative:page;mso-height-relative:page;v-text-anchor:middle" o:gfxdata="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" filled="f" strokecolor="#d8d8d8 [2732]" strokeweight=".5pt">
               <w10:wrap anchorx="page" anchory="page"/>
@@ -1276,7 +1261,7 @@
             </wp:anchor>
           </w:drawing>
         </mc:Choice>
-        <mc:Fallback xmlns:w16se="http://schemas.microsoft.com/office/word/2015/wordml/symex" xmlns:w16cid="http://schemas.microsoft.com/office/word/2016/wordml/cid" xmlns:am3d="http://schemas.microsoft.com/office/drawing/2017/model3d" xmlns:aink="http://schemas.microsoft.com/office/drawing/2016/ink" xmlns:cx8="http://schemas.microsoft.com/office/drawing/2016/5/14/chartex" xmlns:cx7="http://schemas.microsoft.com/office/drawing/2016/5/13/chartex" xmlns:cx6="http://schemas.microsoft.com/office/drawing/2016/5/12/chartex" xmlns:cx5="http://schemas.microsoft.com/office/drawing/2016/5/11/chartex" xmlns:cx4="http://schemas.microsoft.com/office/drawing/2016/5/10/chartex" xmlns:cx3="http://schemas.microsoft.com/office/drawing/2016/5/9/chartex" xmlns:cx2="http://schemas.microsoft.com/office/drawing/2015/10/21/chartex" xmlns:cx1="http://schemas.microsoft.com/office/drawing/2015/9/8/chartex" xmlns:cx="http://schemas.microsoft.com/office/drawing/2014/chartex">
+        <mc:Fallback xmlns:cx="http://schemas.microsoft.com/office/drawing/2014/chartex" xmlns:cx1="http://schemas.microsoft.com/office/drawing/2015/9/8/chartex" xmlns:cx2="http://schemas.microsoft.com/office/drawing/2015/10/21/chartex" xmlns:cx3="http://schemas.microsoft.com/office/drawing/2016/5/9/chartex" xmlns:cx4="http://schemas.microsoft.com/office/drawing/2016/5/10/chartex" xmlns:cx5="http://schemas.microsoft.com/office/drawing/2016/5/11/chartex" xmlns:cx6="http://schemas.microsoft.com/office/drawing/2016/5/12/chartex" xmlns:cx7="http://schemas.microsoft.com/office/drawing/2016/5/13/chartex" xmlns:cx8="http://schemas.microsoft.com/office/drawing/2016/5/14/chartex" xmlns:aink="http://schemas.microsoft.com/office/drawing/2016/ink" xmlns:am3d="http://schemas.microsoft.com/office/drawing/2017/model3d" xmlns:w16cid="http://schemas.microsoft.com/office/word/2016/wordml/cid" xmlns:w16se="http://schemas.microsoft.com/office/word/2015/wordml/symex">
           <w:pict>
             <v:rect w14:anchorId="16357BE5" id="Rectangle 3" o:spid="_x0000_s1026" alt="Single line border around page" style="position:absolute;margin-left:0;margin-top:0;width:561.6pt;height:741.6pt;z-index:251661312;visibility:visible;mso-wrap-style:square;mso-width-percent:918;mso-height-percent:937;mso-wrap-distance-left:9pt;mso-wrap-distance-top:0;mso-wrap-distance-right:9pt;mso-wrap-distance-bottom:0;mso-position-horizontal:center;mso-position-horizontal-relative:page;mso-position-vertical:center;mso-position-vertical-relative:page;mso-width-percent:918;mso-height-percent:937;mso-width-relative:page;mso-height-relative:page;v-text-anchor:middle" o:gfxdata="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" filled="f" strokecolor="#d8d8d8 [2732]" strokeweight=".5pt">
               <w10:wrap anchorx="page" anchory="page"/>
@@ -28180,6 +28165,7 @@
     <w:rsid w:val="008C5F83"/>
     <w:rsid w:val="00C8709E"/>
     <w:rsid w:val="00CD30F8"/>
+    <w:rsid w:val="00D10DBA"/>
   </w:rsids>
   <m:mathPr>
     <m:mathFont m:val="Cambria Math"/>

</xml_diff>